<commit_message>
fix unable to upload file bug
</commit_message>
<xml_diff>
--- a/temp/Peer_Evaluation_s3877746.docx
+++ b/temp/Peer_Evaluation_s3877746.docx
@@ -308,7 +308,7 @@
           <w:r>
             <w:fldChar w:fldCharType="separate"/>
           </w:r>
-          <w:hyperlink w:anchor="_Toc156048804" w:history="1">
+          <w:hyperlink w:anchor="_Toc156138923" w:history="1">
             <w:r>
               <w:rPr>
                 <w:rStyle w:val="Hyperlink"/>
@@ -335,7 +335,7 @@
                 <w:noProof/>
                 <w:webHidden/>
               </w:rPr>
-              <w:instrText xml:space="preserve"> PAGEREF _Toc156048804 \h </w:instrText>
+              <w:instrText xml:space="preserve"> PAGEREF _Toc156138923 \h </w:instrText>
             </w:r>
             <w:r>
               <w:rPr>
@@ -383,7 +383,7 @@
               <w14:ligatures w14:val="standardContextual"/>
             </w:rPr>
           </w:pPr>
-          <w:hyperlink w:anchor="_Toc156048805" w:history="1">
+          <w:hyperlink w:anchor="_Toc156138924" w:history="1">
             <w:r>
               <w:rPr>
                 <w:rStyle w:val="Hyperlink"/>
@@ -429,7 +429,7 @@
                 <w:noProof/>
                 <w:webHidden/>
               </w:rPr>
-              <w:instrText xml:space="preserve"> PAGEREF _Toc156048805 \h </w:instrText>
+              <w:instrText xml:space="preserve"> PAGEREF _Toc156138924 \h </w:instrText>
             </w:r>
             <w:r>
               <w:rPr>
@@ -477,7 +477,7 @@
               <w14:ligatures w14:val="standardContextual"/>
             </w:rPr>
           </w:pPr>
-          <w:hyperlink w:anchor="_Toc156048806" w:history="1">
+          <w:hyperlink w:anchor="_Toc156138925" w:history="1">
             <w:r>
               <w:rPr>
                 <w:rStyle w:val="Hyperlink"/>
@@ -523,7 +523,7 @@
                 <w:noProof/>
                 <w:webHidden/>
               </w:rPr>
-              <w:instrText xml:space="preserve"> PAGEREF _Toc156048806 \h </w:instrText>
+              <w:instrText xml:space="preserve"> PAGEREF _Toc156138925 \h </w:instrText>
             </w:r>
             <w:r>
               <w:rPr>
@@ -571,7 +571,7 @@
               <w14:ligatures w14:val="standardContextual"/>
             </w:rPr>
           </w:pPr>
-          <w:hyperlink w:anchor="_Toc156048807" w:history="1">
+          <w:hyperlink w:anchor="_Toc156138926" w:history="1">
             <w:r>
               <w:rPr>
                 <w:rStyle w:val="Hyperlink"/>
@@ -617,7 +617,7 @@
                 <w:noProof/>
                 <w:webHidden/>
               </w:rPr>
-              <w:instrText xml:space="preserve"> PAGEREF _Toc156048807 \h </w:instrText>
+              <w:instrText xml:space="preserve"> PAGEREF _Toc156138926 \h </w:instrText>
             </w:r>
             <w:r>
               <w:rPr>
@@ -665,7 +665,7 @@
               <w14:ligatures w14:val="standardContextual"/>
             </w:rPr>
           </w:pPr>
-          <w:hyperlink w:anchor="_Toc156048808" w:history="1">
+          <w:hyperlink w:anchor="_Toc156138927" w:history="1">
             <w:r>
               <w:rPr>
                 <w:rStyle w:val="Hyperlink"/>
@@ -711,7 +711,7 @@
                 <w:noProof/>
                 <w:webHidden/>
               </w:rPr>
-              <w:instrText xml:space="preserve"> PAGEREF _Toc156048808 \h </w:instrText>
+              <w:instrText xml:space="preserve"> PAGEREF _Toc156138927 \h </w:instrText>
             </w:r>
             <w:r>
               <w:rPr>
@@ -759,7 +759,7 @@
               <w14:ligatures w14:val="standardContextual"/>
             </w:rPr>
           </w:pPr>
-          <w:hyperlink w:anchor="_Toc156048809" w:history="1">
+          <w:hyperlink w:anchor="_Toc156138928" w:history="1">
             <w:r>
               <w:rPr>
                 <w:rStyle w:val="Hyperlink"/>
@@ -807,7 +807,7 @@
                 <w:noProof/>
                 <w:webHidden/>
               </w:rPr>
-              <w:instrText xml:space="preserve"> PAGEREF _Toc156048809 \h </w:instrText>
+              <w:instrText xml:space="preserve"> PAGEREF _Toc156138928 \h </w:instrText>
             </w:r>
             <w:r>
               <w:rPr>
@@ -855,7 +855,7 @@
               <w14:ligatures w14:val="standardContextual"/>
             </w:rPr>
           </w:pPr>
-          <w:hyperlink w:anchor="_Toc156048810" w:history="1">
+          <w:hyperlink w:anchor="_Toc156138929" w:history="1">
             <w:r>
               <w:rPr>
                 <w:rStyle w:val="Hyperlink"/>
@@ -903,7 +903,7 @@
                 <w:noProof/>
                 <w:webHidden/>
               </w:rPr>
-              <w:instrText xml:space="preserve"> PAGEREF _Toc156048810 \h </w:instrText>
+              <w:instrText xml:space="preserve"> PAGEREF _Toc156138929 \h </w:instrText>
             </w:r>
             <w:r>
               <w:rPr>
@@ -951,7 +951,7 @@
               <w14:ligatures w14:val="standardContextual"/>
             </w:rPr>
           </w:pPr>
-          <w:hyperlink w:anchor="_Toc156048811" w:history="1">
+          <w:hyperlink w:anchor="_Toc156138930" w:history="1">
             <w:r>
               <w:rPr>
                 <w:rStyle w:val="Hyperlink"/>
@@ -997,7 +997,7 @@
                 <w:noProof/>
                 <w:webHidden/>
               </w:rPr>
-              <w:instrText xml:space="preserve"> PAGEREF _Toc156048811 \h </w:instrText>
+              <w:instrText xml:space="preserve"> PAGEREF _Toc156138930 \h </w:instrText>
             </w:r>
             <w:r>
               <w:rPr>
@@ -1045,7 +1045,7 @@
               <w14:ligatures w14:val="standardContextual"/>
             </w:rPr>
           </w:pPr>
-          <w:hyperlink w:anchor="_Toc156048812" w:history="1">
+          <w:hyperlink w:anchor="_Toc156138931" w:history="1">
             <w:r>
               <w:rPr>
                 <w:rStyle w:val="Hyperlink"/>
@@ -1091,7 +1091,7 @@
                 <w:noProof/>
                 <w:webHidden/>
               </w:rPr>
-              <w:instrText xml:space="preserve"> PAGEREF _Toc156048812 \h </w:instrText>
+              <w:instrText xml:space="preserve"> PAGEREF _Toc156138931 \h </w:instrText>
             </w:r>
             <w:r>
               <w:rPr>
@@ -1139,7 +1139,7 @@
               <w14:ligatures w14:val="standardContextual"/>
             </w:rPr>
           </w:pPr>
-          <w:hyperlink w:anchor="_Toc156048813" w:history="1">
+          <w:hyperlink w:anchor="_Toc156138932" w:history="1">
             <w:r>
               <w:rPr>
                 <w:rStyle w:val="Hyperlink"/>
@@ -1187,7 +1187,7 @@
                 <w:noProof/>
                 <w:webHidden/>
               </w:rPr>
-              <w:instrText xml:space="preserve"> PAGEREF _Toc156048813 \h </w:instrText>
+              <w:instrText xml:space="preserve"> PAGEREF _Toc156138932 \h </w:instrText>
             </w:r>
             <w:r>
               <w:rPr>
@@ -1235,7 +1235,7 @@
               <w14:ligatures w14:val="standardContextual"/>
             </w:rPr>
           </w:pPr>
-          <w:hyperlink w:anchor="_Toc156048814" w:history="1">
+          <w:hyperlink w:anchor="_Toc156138933" w:history="1">
             <w:r>
               <w:rPr>
                 <w:rStyle w:val="Hyperlink"/>
@@ -1283,7 +1283,7 @@
                 <w:noProof/>
                 <w:webHidden/>
               </w:rPr>
-              <w:instrText xml:space="preserve"> PAGEREF _Toc156048814 \h </w:instrText>
+              <w:instrText xml:space="preserve"> PAGEREF _Toc156138933 \h </w:instrText>
             </w:r>
             <w:r>
               <w:rPr>
@@ -1331,7 +1331,7 @@
               <w14:ligatures w14:val="standardContextual"/>
             </w:rPr>
           </w:pPr>
-          <w:hyperlink w:anchor="_Toc156048815" w:history="1">
+          <w:hyperlink w:anchor="_Toc156138934" w:history="1">
             <w:r>
               <w:rPr>
                 <w:rStyle w:val="Hyperlink"/>
@@ -1379,7 +1379,7 @@
                 <w:noProof/>
                 <w:webHidden/>
               </w:rPr>
-              <w:instrText xml:space="preserve"> PAGEREF _Toc156048815 \h </w:instrText>
+              <w:instrText xml:space="preserve"> PAGEREF _Toc156138934 \h </w:instrText>
             </w:r>
             <w:r>
               <w:rPr>
@@ -1427,7 +1427,7 @@
               <w14:ligatures w14:val="standardContextual"/>
             </w:rPr>
           </w:pPr>
-          <w:hyperlink w:anchor="_Toc156048816" w:history="1">
+          <w:hyperlink w:anchor="_Toc156138935" w:history="1">
             <w:r>
               <w:rPr>
                 <w:rStyle w:val="Hyperlink"/>
@@ -1475,7 +1475,7 @@
                 <w:noProof/>
                 <w:webHidden/>
               </w:rPr>
-              <w:instrText xml:space="preserve"> PAGEREF _Toc156048816 \h </w:instrText>
+              <w:instrText xml:space="preserve"> PAGEREF _Toc156138935 \h </w:instrText>
             </w:r>
             <w:r>
               <w:rPr>
@@ -1523,7 +1523,7 @@
               <w14:ligatures w14:val="standardContextual"/>
             </w:rPr>
           </w:pPr>
-          <w:hyperlink w:anchor="_Toc156048817" w:history="1">
+          <w:hyperlink w:anchor="_Toc156138936" w:history="1">
             <w:r>
               <w:rPr>
                 <w:rStyle w:val="Hyperlink"/>
@@ -1571,7 +1571,7 @@
                 <w:noProof/>
                 <w:webHidden/>
               </w:rPr>
-              <w:instrText xml:space="preserve"> PAGEREF _Toc156048817 \h </w:instrText>
+              <w:instrText xml:space="preserve"> PAGEREF _Toc156138936 \h </w:instrText>
             </w:r>
             <w:r>
               <w:rPr>
@@ -1641,7 +1641,7 @@
         </w:numPr>
         <w:ind w:left="360" w:hanging="360"/>
       </w:pPr>
-      <w:bookmarkStart w:id="1" w:name="_Toc156048804"/>
+      <w:bookmarkStart w:id="1" w:name="_Toc156138923"/>
       <w:r>
         <w:lastRenderedPageBreak/>
         <w:t>Abstract</w:t>
@@ -1658,7 +1658,7 @@
       <w:pPr>
         <w:pStyle w:val="Heading1"/>
       </w:pPr>
-      <w:bookmarkStart w:id="2" w:name="_Toc156048805"/>
+      <w:bookmarkStart w:id="2" w:name="_Toc156138924"/>
       <w:r>
         <w:t>Introduction</w:t>
       </w:r>
@@ -1685,7 +1685,7 @@
       <w:pPr>
         <w:pStyle w:val="Heading1"/>
       </w:pPr>
-      <w:bookmarkStart w:id="3" w:name="_Toc156048806"/>
+      <w:bookmarkStart w:id="3" w:name="_Toc156138925"/>
       <w:r>
         <w:lastRenderedPageBreak/>
         <w:t>Self-Reflection</w:t>
@@ -1699,7 +1699,7 @@
       <w:pPr>
         <w:pStyle w:val="Heading2"/>
       </w:pPr>
-      <w:bookmarkStart w:id="4" w:name="_Toc156048807"/>
+      <w:bookmarkStart w:id="4" w:name="_Toc156138926"/>
       <w:r>
         <w:t>Summary of the project</w:t>
       </w:r>
@@ -1714,7 +1714,7 @@
       <w:pPr>
         <w:pStyle w:val="Heading2"/>
       </w:pPr>
-      <w:bookmarkStart w:id="5" w:name="_Toc156048808"/>
+      <w:bookmarkStart w:id="5" w:name="_Toc156138927"/>
       <w:r>
         <w:t xml:space="preserve">Summary of the </w:t>
       </w:r>
@@ -1741,7 +1741,7 @@
           <w:lang w:val="vi-VN"/>
         </w:rPr>
       </w:pPr>
-      <w:bookmarkStart w:id="6" w:name="_Toc156048809"/>
+      <w:bookmarkStart w:id="6" w:name="_Toc156138928"/>
       <w:r>
         <w:rPr>
           <w:lang w:val="vi-VN"/>
@@ -1771,7 +1771,7 @@
           <w:lang w:val="vi-VN"/>
         </w:rPr>
       </w:pPr>
-      <w:bookmarkStart w:id="7" w:name="_Toc156048810"/>
+      <w:bookmarkStart w:id="7" w:name="_Toc156138929"/>
       <w:r>
         <w:rPr>
           <w:lang w:val="vi-VN"/>
@@ -1790,7 +1790,7 @@
       <w:pPr>
         <w:pStyle w:val="Heading1"/>
       </w:pPr>
-      <w:bookmarkStart w:id="8" w:name="_Toc156048811"/>
+      <w:bookmarkStart w:id="8" w:name="_Toc156138930"/>
       <w:r>
         <w:t>Peer Evaluation</w:t>
       </w:r>
@@ -1800,7 +1800,7 @@
       <w:pPr>
         <w:pStyle w:val="Heading2"/>
       </w:pPr>
-      <w:bookmarkStart w:id="9" w:name="_Toc156048812"/>
+      <w:bookmarkStart w:id="9" w:name="_Toc156138931"/>
       <w:r>
         <w:t>Nguyen Le Quoc An</w:t>
       </w:r>
@@ -1820,7 +1820,7 @@
           <w:lang w:val="vi-VN"/>
         </w:rPr>
       </w:pPr>
-      <w:bookmarkStart w:id="10" w:name="_Toc156048813"/>
+      <w:bookmarkStart w:id="10" w:name="_Toc156138932"/>
       <w:r>
         <w:rPr>
           <w:lang w:val="vi-VN"/>
@@ -1894,7 +1894,7 @@
           <w:lang w:val="vi-VN"/>
         </w:rPr>
       </w:pPr>
-      <w:bookmarkStart w:id="11" w:name="_Toc156048814"/>
+      <w:bookmarkStart w:id="11" w:name="_Toc156138933"/>
       <w:r>
         <w:rPr>
           <w:lang w:val="vi-VN"/>
@@ -1926,7 +1926,7 @@
           <w:lang w:val="vi-VN"/>
         </w:rPr>
       </w:pPr>
-      <w:bookmarkStart w:id="12" w:name="_Toc156048815"/>
+      <w:bookmarkStart w:id="12" w:name="_Toc156138934"/>
       <w:r>
         <w:rPr>
           <w:lang w:val="vi-VN"/>
@@ -1966,7 +1966,7 @@
           <w:lang w:val="vi-VN"/>
         </w:rPr>
       </w:pPr>
-      <w:bookmarkStart w:id="13" w:name="_Toc156048816"/>
+      <w:bookmarkStart w:id="13" w:name="_Toc156138935"/>
       <w:r>
         <w:rPr>
           <w:lang w:val="vi-VN"/>
@@ -2020,7 +2020,7 @@
           <w:lang w:val="vi-VN"/>
         </w:rPr>
       </w:pPr>
-      <w:bookmarkStart w:id="14" w:name="_Toc156048817"/>
+      <w:bookmarkStart w:id="14" w:name="_Toc156138936"/>
       <w:r>
         <w:rPr>
           <w:lang w:val="vi-VN"/>
@@ -2172,9 +2172,9 @@
       <w:tblLook w:val="01E0" w:firstRow="1" w:lastRow="1" w:firstColumn="1" w:lastColumn="1" w:noHBand="0" w:noVBand="0"/>
     </w:tblPr>
     <w:tblGrid>
-      <w:gridCol w:w="3212"/>
-      <w:gridCol w:w="3213"/>
-      <w:gridCol w:w="3213"/>
+      <w:gridCol w:w="3095"/>
+      <w:gridCol w:w="3097"/>
+      <w:gridCol w:w="3446"/>
     </w:tblGrid>
     <w:tr>
       <w:tc>
@@ -2330,7 +2330,7 @@
               <w:noProof/>
               <w:lang w:val="fr-CA"/>
             </w:rPr>
-            <w:t>Document3</w:t>
+            <w:t>Peer_Evaluation_s3877746.docx</w:t>
           </w:r>
           <w:r>
             <w:rPr>
@@ -2406,7 +2406,7 @@
             <w:rPr>
               <w:noProof/>
             </w:rPr>
-            <w:t>09/03/2023</w:t>
+            <w:t>14/01/2024</w:t>
           </w:r>
           <w:r>
             <w:fldChar w:fldCharType="end"/>
@@ -3083,7 +3083,7 @@
           </w:r>
           <w:fldSimple w:instr=" DOCPROPERTY  Title  \* MERGEFORMAT ">
             <w:r>
-              <w:t>Title of Report</w:t>
+              <w:t>Template report</w:t>
             </w:r>
           </w:fldSimple>
         </w:p>

</xml_diff>